<commit_message>
Changed some things in EnemyClickEvent and in StackerGame
</commit_message>
<xml_diff>
--- a/Blok3/GameTheorie/Inspiratie & Analyse.docx
+++ b/Blok3/GameTheorie/Inspiratie & Analyse.docx
@@ -1220,7 +1220,9 @@
           <w:szCs w:val="30"/>
         </w:rPr>
       </w:pPr>
-      <w:r>
+    </w:p>
+    <w:p>
+      <w:pPr>
         <w:rPr>
           <w:b/>
           <w:bCs/>
@@ -1230,28 +1232,288 @@
           <w:sz w:val="30"/>
           <w:szCs w:val="30"/>
         </w:rPr>
-        <w:t>Game 3</w:t>
-      </w:r>
-    </w:p>
-    <w:p>
-      <w:pPr>
-        <w:rPr>
-          <w:b/>
-          <w:bCs/>
-          <w:color w:val="2E74B5" w:themeColor="accent5" w:themeShade="BF"/>
-          <w:sz w:val="26"/>
-          <w:szCs w:val="26"/>
-        </w:rPr>
-      </w:pPr>
-      <w:r>
-        <w:rPr>
-          <w:b/>
-          <w:bCs/>
-          <w:color w:val="2E74B5" w:themeColor="accent5" w:themeShade="BF"/>
-          <w:sz w:val="26"/>
-          <w:szCs w:val="26"/>
-        </w:rPr>
-        <w:t>1:</w:t>
+      </w:pPr>
+    </w:p>
+    <w:p>
+      <w:pPr>
+        <w:rPr>
+          <w:b/>
+          <w:bCs/>
+          <w:i/>
+          <w:iCs/>
+          <w:color w:val="C00000"/>
+          <w:sz w:val="30"/>
+          <w:szCs w:val="30"/>
+        </w:rPr>
+      </w:pPr>
+    </w:p>
+    <w:p>
+      <w:pPr>
+        <w:rPr>
+          <w:b/>
+          <w:bCs/>
+          <w:i/>
+          <w:iCs/>
+          <w:color w:val="C00000"/>
+          <w:sz w:val="30"/>
+          <w:szCs w:val="30"/>
+        </w:rPr>
+      </w:pPr>
+      <w:proofErr w:type="spellStart"/>
+      <w:r>
+        <w:rPr>
+          <w:b/>
+          <w:bCs/>
+          <w:i/>
+          <w:iCs/>
+          <w:color w:val="C00000"/>
+          <w:sz w:val="30"/>
+          <w:szCs w:val="30"/>
+        </w:rPr>
+        <w:lastRenderedPageBreak/>
+        <w:t>Minecraft</w:t>
+      </w:r>
+      <w:proofErr w:type="spellEnd"/>
+    </w:p>
+    <w:p>
+      <w:pPr>
+        <w:rPr>
+          <w:b/>
+          <w:bCs/>
+          <w:i/>
+          <w:iCs/>
+          <w:color w:val="C00000"/>
+          <w:sz w:val="16"/>
+          <w:szCs w:val="16"/>
+        </w:rPr>
+      </w:pPr>
+      <w:r>
+        <w:rPr>
+          <w:b/>
+          <w:bCs/>
+          <w:i/>
+          <w:iCs/>
+          <w:color w:val="C00000"/>
+          <w:sz w:val="16"/>
+          <w:szCs w:val="16"/>
+        </w:rPr>
+        <w:t xml:space="preserve">Dit is een soort van vals omdat </w:t>
+      </w:r>
+      <w:proofErr w:type="spellStart"/>
+      <w:r>
+        <w:rPr>
+          <w:b/>
+          <w:bCs/>
+          <w:i/>
+          <w:iCs/>
+          <w:color w:val="C00000"/>
+          <w:sz w:val="16"/>
+          <w:szCs w:val="16"/>
+        </w:rPr>
+        <w:t>minecraft</w:t>
+      </w:r>
+      <w:proofErr w:type="spellEnd"/>
+      <w:r>
+        <w:rPr>
+          <w:b/>
+          <w:bCs/>
+          <w:i/>
+          <w:iCs/>
+          <w:color w:val="C00000"/>
+          <w:sz w:val="16"/>
+          <w:szCs w:val="16"/>
+        </w:rPr>
+        <w:t xml:space="preserve"> alles heeft met “servers” </w:t>
+      </w:r>
+    </w:p>
+    <w:p>
+      <w:pPr>
+        <w:rPr>
+          <w:b/>
+          <w:bCs/>
+          <w:color w:val="000000" w:themeColor="text1"/>
+          <w:sz w:val="26"/>
+          <w:szCs w:val="26"/>
+        </w:rPr>
+      </w:pPr>
+      <w:r>
+        <w:rPr>
+          <w:b/>
+          <w:bCs/>
+          <w:color w:val="2E74B5" w:themeColor="accent5" w:themeShade="BF"/>
+          <w:sz w:val="26"/>
+          <w:szCs w:val="26"/>
+        </w:rPr>
+        <w:t>1</w:t>
+      </w:r>
+      <w:r>
+        <w:rPr>
+          <w:b/>
+          <w:bCs/>
+          <w:color w:val="2E74B5" w:themeColor="accent5" w:themeShade="BF"/>
+          <w:sz w:val="26"/>
+          <w:szCs w:val="26"/>
+        </w:rPr>
+        <w:t>:</w:t>
+      </w:r>
+      <w:r>
+        <w:rPr>
+          <w:b/>
+          <w:bCs/>
+          <w:color w:val="000000" w:themeColor="text1"/>
+          <w:sz w:val="26"/>
+          <w:szCs w:val="26"/>
+        </w:rPr>
+        <w:t xml:space="preserve"> </w:t>
+      </w:r>
+    </w:p>
+    <w:p>
+      <w:pPr>
+        <w:rPr>
+          <w:color w:val="000000" w:themeColor="text1"/>
+          <w:sz w:val="26"/>
+          <w:szCs w:val="26"/>
+        </w:rPr>
+      </w:pPr>
+      <w:r>
+        <w:rPr>
+          <w:b/>
+          <w:bCs/>
+          <w:color w:val="000000" w:themeColor="text1"/>
+          <w:sz w:val="26"/>
+          <w:szCs w:val="26"/>
+        </w:rPr>
+        <w:t>(Frustratie / woede)</w:t>
+      </w:r>
+      <w:r>
+        <w:rPr>
+          <w:b/>
+          <w:bCs/>
+          <w:i/>
+          <w:iCs/>
+          <w:color w:val="000000" w:themeColor="text1"/>
+          <w:sz w:val="26"/>
+          <w:szCs w:val="26"/>
+        </w:rPr>
+        <w:t xml:space="preserve"> </w:t>
+      </w:r>
+      <w:r>
+        <w:rPr>
+          <w:color w:val="000000" w:themeColor="text1"/>
+          <w:sz w:val="26"/>
+          <w:szCs w:val="26"/>
+        </w:rPr>
+        <w:t>wanneer je een ban krijgt op de server waar je altijd speelt maar niks hebt gedaan</w:t>
+      </w:r>
+    </w:p>
+    <w:p>
+      <w:pPr>
+        <w:rPr>
+          <w:color w:val="000000" w:themeColor="text1"/>
+          <w:sz w:val="26"/>
+          <w:szCs w:val="26"/>
+        </w:rPr>
+      </w:pPr>
+      <w:r>
+        <w:rPr>
+          <w:b/>
+          <w:bCs/>
+          <w:color w:val="000000" w:themeColor="text1"/>
+          <w:sz w:val="26"/>
+          <w:szCs w:val="26"/>
+        </w:rPr>
+        <w:t xml:space="preserve">(blijdschap) </w:t>
+      </w:r>
+      <w:r>
+        <w:rPr>
+          <w:color w:val="000000" w:themeColor="text1"/>
+          <w:sz w:val="26"/>
+          <w:szCs w:val="26"/>
+        </w:rPr>
+        <w:t xml:space="preserve">wanneer je een potje </w:t>
+      </w:r>
+      <w:proofErr w:type="spellStart"/>
+      <w:r>
+        <w:rPr>
+          <w:color w:val="000000" w:themeColor="text1"/>
+          <w:sz w:val="26"/>
+          <w:szCs w:val="26"/>
+        </w:rPr>
+        <w:t>bedwars</w:t>
+      </w:r>
+      <w:proofErr w:type="spellEnd"/>
+      <w:r>
+        <w:rPr>
+          <w:color w:val="000000" w:themeColor="text1"/>
+          <w:sz w:val="26"/>
+          <w:szCs w:val="26"/>
+        </w:rPr>
+        <w:t xml:space="preserve"> wint en dan je win cosmetica gaat afspelen </w:t>
+      </w:r>
+    </w:p>
+    <w:p>
+      <w:pPr>
+        <w:rPr>
+          <w:b/>
+          <w:bCs/>
+          <w:color w:val="000000" w:themeColor="text1"/>
+          <w:sz w:val="26"/>
+          <w:szCs w:val="26"/>
+        </w:rPr>
+      </w:pPr>
+      <w:r>
+        <w:rPr>
+          <w:b/>
+          <w:bCs/>
+          <w:color w:val="000000" w:themeColor="text1"/>
+          <w:sz w:val="26"/>
+          <w:szCs w:val="26"/>
+        </w:rPr>
+        <w:t>(Kracht)</w:t>
+      </w:r>
+      <w:r>
+        <w:rPr>
+          <w:color w:val="000000" w:themeColor="text1"/>
+          <w:sz w:val="26"/>
+          <w:szCs w:val="26"/>
+        </w:rPr>
+        <w:t xml:space="preserve"> wanneer je in de </w:t>
+      </w:r>
+      <w:proofErr w:type="spellStart"/>
+      <w:r>
+        <w:rPr>
+          <w:color w:val="000000" w:themeColor="text1"/>
+          <w:sz w:val="26"/>
+          <w:szCs w:val="26"/>
+        </w:rPr>
+        <w:t>wynncraft</w:t>
+      </w:r>
+      <w:proofErr w:type="spellEnd"/>
+      <w:r>
+        <w:rPr>
+          <w:color w:val="000000" w:themeColor="text1"/>
+          <w:sz w:val="26"/>
+          <w:szCs w:val="26"/>
+        </w:rPr>
+        <w:t xml:space="preserve"> server zit in je </w:t>
+      </w:r>
+      <w:proofErr w:type="spellStart"/>
+      <w:r>
+        <w:rPr>
+          <w:color w:val="000000" w:themeColor="text1"/>
+          <w:sz w:val="26"/>
+          <w:szCs w:val="26"/>
+        </w:rPr>
+        <w:t>spell</w:t>
+      </w:r>
+      <w:proofErr w:type="spellEnd"/>
+      <w:r>
+        <w:rPr>
+          <w:color w:val="000000" w:themeColor="text1"/>
+          <w:sz w:val="26"/>
+          <w:szCs w:val="26"/>
+        </w:rPr>
+        <w:t xml:space="preserve"> gebruikt om een meteoor uit de lucht te laten vallen wat een coole  meteoor explosie</w:t>
       </w:r>
     </w:p>
     <w:p>
@@ -1274,224 +1536,558 @@
         </w:rPr>
         <w:t>2:</w:t>
       </w:r>
+    </w:p>
+    <w:p>
+      <w:pPr>
+        <w:rPr>
+          <w:b/>
+          <w:bCs/>
+          <w:color w:val="000000" w:themeColor="text1"/>
+          <w:sz w:val="26"/>
+          <w:szCs w:val="26"/>
+        </w:rPr>
+      </w:pPr>
+      <w:r>
+        <w:rPr>
+          <w:b/>
+          <w:bCs/>
+          <w:color w:val="000000" w:themeColor="text1"/>
+          <w:sz w:val="26"/>
+          <w:szCs w:val="26"/>
+        </w:rPr>
+        <w:t>(frustratie)</w:t>
+      </w:r>
+      <w:r>
+        <w:rPr>
+          <w:color w:val="000000" w:themeColor="text1"/>
+          <w:sz w:val="26"/>
+          <w:szCs w:val="26"/>
+        </w:rPr>
+        <w:t xml:space="preserve"> wanneer je wat wilt doen maar je word tegen gehouden omdat je niet de juiste rechten hebt om dit te doen.</w:t>
+      </w:r>
+    </w:p>
+    <w:p>
+      <w:pPr>
+        <w:rPr>
+          <w:b/>
+          <w:bCs/>
+          <w:color w:val="000000" w:themeColor="text1"/>
+          <w:sz w:val="26"/>
+          <w:szCs w:val="26"/>
+        </w:rPr>
+      </w:pPr>
+      <w:r>
+        <w:rPr>
+          <w:b/>
+          <w:bCs/>
+          <w:color w:val="000000" w:themeColor="text1"/>
+          <w:sz w:val="26"/>
+          <w:szCs w:val="26"/>
+        </w:rPr>
+        <w:t xml:space="preserve">(blijdschap) </w:t>
+      </w:r>
+      <w:r>
+        <w:rPr>
+          <w:color w:val="000000" w:themeColor="text1"/>
+          <w:sz w:val="26"/>
+          <w:szCs w:val="26"/>
+        </w:rPr>
+        <w:t xml:space="preserve">wanneer je een potje </w:t>
+      </w:r>
+      <w:proofErr w:type="spellStart"/>
+      <w:r>
+        <w:rPr>
+          <w:color w:val="000000" w:themeColor="text1"/>
+          <w:sz w:val="26"/>
+          <w:szCs w:val="26"/>
+        </w:rPr>
+        <w:t>bedwars</w:t>
+      </w:r>
+      <w:proofErr w:type="spellEnd"/>
+      <w:r>
+        <w:rPr>
+          <w:color w:val="000000" w:themeColor="text1"/>
+          <w:sz w:val="26"/>
+          <w:szCs w:val="26"/>
+        </w:rPr>
+        <w:t xml:space="preserve"> wint met je team terwijl je als eerste geen bed maar had.</w:t>
+      </w:r>
+      <w:r>
+        <w:rPr>
+          <w:b/>
+          <w:bCs/>
+          <w:color w:val="000000" w:themeColor="text1"/>
+          <w:sz w:val="26"/>
+          <w:szCs w:val="26"/>
+        </w:rPr>
+        <w:t xml:space="preserve"> </w:t>
+      </w:r>
+    </w:p>
+    <w:p>
+      <w:pPr>
+        <w:rPr>
+          <w:b/>
+          <w:bCs/>
+          <w:color w:val="000000" w:themeColor="text1"/>
+          <w:sz w:val="26"/>
+          <w:szCs w:val="26"/>
+        </w:rPr>
+      </w:pPr>
+      <w:r>
+        <w:rPr>
+          <w:b/>
+          <w:bCs/>
+          <w:color w:val="000000" w:themeColor="text1"/>
+          <w:sz w:val="26"/>
+          <w:szCs w:val="26"/>
+        </w:rPr>
+        <w:t xml:space="preserve">(kracht) </w:t>
+      </w:r>
+      <w:r>
+        <w:rPr>
+          <w:color w:val="000000" w:themeColor="text1"/>
+          <w:sz w:val="26"/>
+          <w:szCs w:val="26"/>
+        </w:rPr>
+        <w:t>wanneer je wint van de beste spelers van de server</w:t>
+      </w:r>
+      <w:r>
+        <w:rPr>
+          <w:b/>
+          <w:bCs/>
+          <w:color w:val="000000" w:themeColor="text1"/>
+          <w:sz w:val="26"/>
+          <w:szCs w:val="26"/>
+        </w:rPr>
+        <w:t xml:space="preserve"> </w:t>
+      </w:r>
+    </w:p>
+    <w:p>
+      <w:pPr>
+        <w:rPr>
+          <w:b/>
+          <w:bCs/>
+          <w:color w:val="000000" w:themeColor="text1"/>
+          <w:sz w:val="26"/>
+          <w:szCs w:val="26"/>
+        </w:rPr>
+      </w:pPr>
+      <w:r>
+        <w:rPr>
+          <w:b/>
+          <w:bCs/>
+          <w:color w:val="000000" w:themeColor="text1"/>
+          <w:sz w:val="26"/>
+          <w:szCs w:val="26"/>
+        </w:rPr>
+        <w:t xml:space="preserve">(snelheid / stress) </w:t>
+      </w:r>
+      <w:r>
+        <w:rPr>
+          <w:color w:val="000000" w:themeColor="text1"/>
+          <w:sz w:val="26"/>
+          <w:szCs w:val="26"/>
+        </w:rPr>
+        <w:t xml:space="preserve">Voorbeeld: </w:t>
+      </w:r>
+      <w:proofErr w:type="spellStart"/>
+      <w:r>
+        <w:rPr>
+          <w:color w:val="000000" w:themeColor="text1"/>
+          <w:sz w:val="26"/>
+          <w:szCs w:val="26"/>
+        </w:rPr>
+        <w:t>the</w:t>
+      </w:r>
+      <w:proofErr w:type="spellEnd"/>
+      <w:r>
+        <w:rPr>
+          <w:color w:val="000000" w:themeColor="text1"/>
+          <w:sz w:val="26"/>
+          <w:szCs w:val="26"/>
+        </w:rPr>
+        <w:t xml:space="preserve"> bridge op </w:t>
+      </w:r>
+      <w:proofErr w:type="spellStart"/>
+      <w:r>
+        <w:rPr>
+          <w:color w:val="000000" w:themeColor="text1"/>
+          <w:sz w:val="26"/>
+          <w:szCs w:val="26"/>
+        </w:rPr>
+        <w:t>hypixel</w:t>
+      </w:r>
+      <w:proofErr w:type="spellEnd"/>
+      <w:r>
+        <w:rPr>
+          <w:color w:val="000000" w:themeColor="text1"/>
+          <w:sz w:val="26"/>
+          <w:szCs w:val="26"/>
+        </w:rPr>
+        <w:t xml:space="preserve"> waar je als eerste bij de goal van de tegen stander moet komen waardoor je zo snel mogelijk moet zijn maar ook moet oppassen dat je niet neer word geslagen door de </w:t>
+      </w:r>
+      <w:proofErr w:type="spellStart"/>
+      <w:r>
+        <w:rPr>
+          <w:color w:val="000000" w:themeColor="text1"/>
+          <w:sz w:val="26"/>
+          <w:szCs w:val="26"/>
+        </w:rPr>
+        <w:t>enemy</w:t>
+      </w:r>
+      <w:proofErr w:type="spellEnd"/>
+      <w:r>
+        <w:rPr>
+          <w:color w:val="000000" w:themeColor="text1"/>
+          <w:sz w:val="26"/>
+          <w:szCs w:val="26"/>
+        </w:rPr>
+        <w:t xml:space="preserve"> wat een “stress” gevoel geeft</w:t>
+      </w:r>
+    </w:p>
+    <w:p>
+      <w:pPr>
+        <w:rPr>
+          <w:b/>
+          <w:bCs/>
+          <w:color w:val="2E74B5" w:themeColor="accent5" w:themeShade="BF"/>
+          <w:sz w:val="26"/>
+          <w:szCs w:val="26"/>
+        </w:rPr>
+      </w:pPr>
+      <w:r>
+        <w:rPr>
+          <w:b/>
+          <w:bCs/>
+          <w:color w:val="2E74B5" w:themeColor="accent5" w:themeShade="BF"/>
+          <w:sz w:val="26"/>
+          <w:szCs w:val="26"/>
+        </w:rPr>
+        <w:t>3:</w:t>
+      </w:r>
+    </w:p>
+    <w:p>
+      <w:pPr>
+        <w:pStyle w:val="NoSpacing"/>
+        <w:rPr>
+          <w:color w:val="000000" w:themeColor="text1"/>
+          <w:sz w:val="26"/>
+          <w:szCs w:val="26"/>
+        </w:rPr>
+      </w:pPr>
+      <w:r>
+        <w:rPr>
+          <w:color w:val="000000" w:themeColor="text1"/>
+          <w:sz w:val="26"/>
+          <w:szCs w:val="26"/>
+        </w:rPr>
+        <w:t xml:space="preserve">Tegenwoordig ben ik een </w:t>
+      </w:r>
+      <w:proofErr w:type="spellStart"/>
+      <w:r>
+        <w:rPr>
+          <w:color w:val="000000" w:themeColor="text1"/>
+          <w:sz w:val="26"/>
+          <w:szCs w:val="26"/>
+        </w:rPr>
+        <w:t>plugin</w:t>
+      </w:r>
+      <w:proofErr w:type="spellEnd"/>
+      <w:r>
+        <w:rPr>
+          <w:color w:val="000000" w:themeColor="text1"/>
+          <w:sz w:val="26"/>
+          <w:szCs w:val="26"/>
+        </w:rPr>
+        <w:t xml:space="preserve"> aan het maken </w:t>
+      </w:r>
+      <w:proofErr w:type="spellStart"/>
+      <w:r>
+        <w:rPr>
+          <w:color w:val="000000" w:themeColor="text1"/>
+          <w:sz w:val="26"/>
+          <w:szCs w:val="26"/>
+        </w:rPr>
+        <w:t>ipv</w:t>
+      </w:r>
+      <w:proofErr w:type="spellEnd"/>
+      <w:r>
+        <w:rPr>
+          <w:color w:val="000000" w:themeColor="text1"/>
+          <w:sz w:val="26"/>
+          <w:szCs w:val="26"/>
+        </w:rPr>
+        <w:t xml:space="preserve"> het spelen </w:t>
+      </w:r>
+    </w:p>
+    <w:p>
+      <w:pPr>
+        <w:pStyle w:val="NoSpacing"/>
+        <w:rPr>
+          <w:color w:val="000000" w:themeColor="text1"/>
+          <w:sz w:val="26"/>
+          <w:szCs w:val="26"/>
+        </w:rPr>
+      </w:pPr>
+      <w:r>
+        <w:rPr>
+          <w:color w:val="000000" w:themeColor="text1"/>
+          <w:sz w:val="26"/>
+          <w:szCs w:val="26"/>
+        </w:rPr>
+        <w:t>maar toen ik speelde merkte ik wel al snel dat ik liever met andere iets speel dan alleen niet alleen omdat dat gezelliger is maar ook de competitieve gedeelte wat er bij komt vind ik er leuk daarom speel ik ook vaak spellen zoals “</w:t>
+      </w:r>
+      <w:proofErr w:type="spellStart"/>
+      <w:r>
+        <w:rPr>
+          <w:color w:val="000000" w:themeColor="text1"/>
+          <w:sz w:val="26"/>
+          <w:szCs w:val="26"/>
+        </w:rPr>
+        <w:t>bedwars</w:t>
+      </w:r>
+      <w:proofErr w:type="spellEnd"/>
+      <w:r>
+        <w:rPr>
+          <w:color w:val="000000" w:themeColor="text1"/>
+          <w:sz w:val="26"/>
+          <w:szCs w:val="26"/>
+        </w:rPr>
+        <w:t xml:space="preserve">, </w:t>
+      </w:r>
+      <w:proofErr w:type="spellStart"/>
+      <w:r>
+        <w:rPr>
+          <w:color w:val="000000" w:themeColor="text1"/>
+          <w:sz w:val="26"/>
+          <w:szCs w:val="26"/>
+        </w:rPr>
+        <w:t>skywars</w:t>
+      </w:r>
+      <w:proofErr w:type="spellEnd"/>
+      <w:r>
+        <w:rPr>
+          <w:color w:val="000000" w:themeColor="text1"/>
+          <w:sz w:val="26"/>
+          <w:szCs w:val="26"/>
+        </w:rPr>
+        <w:t xml:space="preserve">, </w:t>
+      </w:r>
+      <w:proofErr w:type="spellStart"/>
+      <w:r>
+        <w:rPr>
+          <w:color w:val="000000" w:themeColor="text1"/>
+          <w:sz w:val="26"/>
+          <w:szCs w:val="26"/>
+        </w:rPr>
+        <w:t>buildbattle</w:t>
+      </w:r>
+      <w:proofErr w:type="spellEnd"/>
+      <w:r>
+        <w:rPr>
+          <w:color w:val="000000" w:themeColor="text1"/>
+          <w:sz w:val="26"/>
+          <w:szCs w:val="26"/>
+        </w:rPr>
+        <w:t xml:space="preserve">” omdat het toch een stukje snelheid, stress, competitieve iets er in heeft. </w:t>
+      </w:r>
+    </w:p>
+    <w:p>
+      <w:pPr>
+        <w:rPr>
+          <w:b/>
+          <w:bCs/>
+          <w:color w:val="2E74B5" w:themeColor="accent5" w:themeShade="BF"/>
+          <w:sz w:val="40"/>
+          <w:szCs w:val="40"/>
+        </w:rPr>
+      </w:pPr>
+      <w:r>
+        <w:rPr>
+          <w:b/>
+          <w:bCs/>
+          <w:color w:val="2E74B5" w:themeColor="accent5" w:themeShade="BF"/>
+          <w:sz w:val="40"/>
+          <w:szCs w:val="40"/>
+        </w:rPr>
+        <w:t>Stap 3:</w:t>
+      </w:r>
+    </w:p>
+    <w:p>
+      <w:pPr>
+        <w:rPr>
+          <w:color w:val="000000" w:themeColor="text1"/>
+          <w:sz w:val="26"/>
+          <w:szCs w:val="26"/>
+        </w:rPr>
+      </w:pPr>
+      <w:r>
+        <w:rPr>
+          <w:color w:val="2E74B5" w:themeColor="accent5" w:themeShade="BF"/>
+          <w:sz w:val="26"/>
+          <w:szCs w:val="26"/>
+        </w:rPr>
+        <w:t xml:space="preserve">1: </w:t>
+      </w:r>
+      <w:r>
+        <w:rPr>
+          <w:color w:val="000000" w:themeColor="text1"/>
+          <w:sz w:val="26"/>
+          <w:szCs w:val="26"/>
+        </w:rPr>
+        <w:t xml:space="preserve">Doel: van punt a naar punt b waarbij de camera automatisch naar voren gaat (als je stil staat of naar achter loopt) en wanneer je de muur of giftige wolk of het gene dat achter je aan komt aanraak ben je af en moet je opnieuw  beginnen </w:t>
+      </w:r>
+    </w:p>
+    <w:p>
+      <w:pPr>
+        <w:rPr>
+          <w:color w:val="FF0000"/>
+          <w:sz w:val="26"/>
+          <w:szCs w:val="26"/>
+        </w:rPr>
+      </w:pPr>
+      <w:r>
+        <w:rPr>
+          <w:color w:val="2E74B5" w:themeColor="accent5" w:themeShade="BF"/>
+          <w:sz w:val="26"/>
+          <w:szCs w:val="26"/>
+        </w:rPr>
+        <w:t>2:</w:t>
+      </w:r>
+      <w:r>
+        <w:rPr>
+          <w:color w:val="2E74B5" w:themeColor="accent5" w:themeShade="BF"/>
+          <w:sz w:val="26"/>
+          <w:szCs w:val="26"/>
+        </w:rPr>
+        <w:t xml:space="preserve"> </w:t>
+      </w:r>
+      <w:r>
+        <w:rPr>
+          <w:color w:val="000000" w:themeColor="text1"/>
+          <w:sz w:val="26"/>
+          <w:szCs w:val="26"/>
+        </w:rPr>
+        <w:t xml:space="preserve">obstakel: </w:t>
+      </w:r>
+      <w:proofErr w:type="spellStart"/>
+      <w:r>
+        <w:rPr>
+          <w:color w:val="000000" w:themeColor="text1"/>
+          <w:sz w:val="26"/>
+          <w:szCs w:val="26"/>
+        </w:rPr>
+        <w:t>parkour</w:t>
+      </w:r>
+      <w:proofErr w:type="spellEnd"/>
+      <w:r>
+        <w:rPr>
+          <w:color w:val="000000" w:themeColor="text1"/>
+          <w:sz w:val="26"/>
+          <w:szCs w:val="26"/>
+        </w:rPr>
+        <w:t xml:space="preserve"> een </w:t>
+      </w:r>
+      <w:proofErr w:type="spellStart"/>
+      <w:r>
+        <w:rPr>
+          <w:color w:val="000000" w:themeColor="text1"/>
+          <w:sz w:val="26"/>
+          <w:szCs w:val="26"/>
+        </w:rPr>
+        <w:t>parkour</w:t>
+      </w:r>
+      <w:proofErr w:type="spellEnd"/>
+      <w:r>
+        <w:rPr>
+          <w:color w:val="000000" w:themeColor="text1"/>
+          <w:sz w:val="26"/>
+          <w:szCs w:val="26"/>
+        </w:rPr>
+        <w:t xml:space="preserve"> vlak voordat je het einde hebt gehaald wat frustratie opwekt en of woede als je het niet haalt maar blijdschap als je het in een keer haalt. In het </w:t>
+      </w:r>
+      <w:proofErr w:type="spellStart"/>
+      <w:r>
+        <w:rPr>
+          <w:color w:val="000000" w:themeColor="text1"/>
+          <w:sz w:val="26"/>
+          <w:szCs w:val="26"/>
+        </w:rPr>
+        <w:t>parkour</w:t>
+      </w:r>
+      <w:proofErr w:type="spellEnd"/>
+      <w:r>
+        <w:rPr>
+          <w:color w:val="000000" w:themeColor="text1"/>
+          <w:sz w:val="26"/>
+          <w:szCs w:val="26"/>
+        </w:rPr>
+        <w:t xml:space="preserve"> verschillende “</w:t>
+      </w:r>
+      <w:proofErr w:type="spellStart"/>
+      <w:r>
+        <w:rPr>
+          <w:color w:val="000000" w:themeColor="text1"/>
+          <w:sz w:val="26"/>
+          <w:szCs w:val="26"/>
+        </w:rPr>
+        <w:t>enemys</w:t>
+      </w:r>
+      <w:proofErr w:type="spellEnd"/>
+      <w:r>
+        <w:rPr>
+          <w:color w:val="000000" w:themeColor="text1"/>
+          <w:sz w:val="26"/>
+          <w:szCs w:val="26"/>
+        </w:rPr>
+        <w:t xml:space="preserve">” die ervoor zullen zorgen dat je het niet haalt. </w:t>
+      </w:r>
+    </w:p>
+    <w:p>
+      <w:pPr>
+        <w:rPr>
+          <w:color w:val="2E74B5" w:themeColor="accent5" w:themeShade="BF"/>
+          <w:sz w:val="26"/>
+          <w:szCs w:val="26"/>
+        </w:rPr>
+      </w:pPr>
+      <w:r>
+        <w:rPr>
+          <w:color w:val="2E74B5" w:themeColor="accent5" w:themeShade="BF"/>
+          <w:sz w:val="26"/>
+          <w:szCs w:val="26"/>
+        </w:rPr>
+        <w:lastRenderedPageBreak/>
+        <w:t>3:</w:t>
+      </w:r>
+      <w:r>
+        <w:rPr>
+          <w:color w:val="000000" w:themeColor="text1"/>
+          <w:sz w:val="26"/>
+          <w:szCs w:val="26"/>
+        </w:rPr>
+        <w:t xml:space="preserve"> Power ups: zodat je het punt makkelijk kan halen en dan je stress “druk”  van de tijd behaald maar ondertussen ook frustratie kan krijgen als je het dan nog niet haalt omdat je je power kwijt bent </w:t>
+      </w:r>
+      <w:r>
+        <w:rPr>
+          <w:color w:val="2E74B5" w:themeColor="accent5" w:themeShade="BF"/>
+          <w:sz w:val="26"/>
+          <w:szCs w:val="26"/>
+        </w:rPr>
+        <w:t xml:space="preserve"> </w:t>
+      </w:r>
+    </w:p>
+    <w:p>
+      <w:pPr>
+        <w:rPr>
+          <w:b/>
+          <w:bCs/>
+          <w:sz w:val="30"/>
+          <w:szCs w:val="30"/>
+        </w:rPr>
+      </w:pPr>
       <w:bookmarkStart w:id="0" w:name="_GoBack"/>
       <w:bookmarkEnd w:id="0"/>
-    </w:p>
-    <w:p>
-      <w:pPr>
-        <w:rPr>
-          <w:b/>
-          <w:bCs/>
-          <w:color w:val="2E74B5" w:themeColor="accent5" w:themeShade="BF"/>
-          <w:sz w:val="26"/>
-          <w:szCs w:val="26"/>
-        </w:rPr>
-      </w:pPr>
-      <w:r>
-        <w:rPr>
-          <w:b/>
-          <w:bCs/>
-          <w:color w:val="2E74B5" w:themeColor="accent5" w:themeShade="BF"/>
-          <w:sz w:val="26"/>
-          <w:szCs w:val="26"/>
-        </w:rPr>
-        <w:lastRenderedPageBreak/>
-        <w:t>3:</w:t>
-      </w:r>
-    </w:p>
-    <w:p>
-      <w:pPr>
-        <w:rPr>
-          <w:b/>
-          <w:bCs/>
-          <w:color w:val="2E74B5" w:themeColor="accent5" w:themeShade="BF"/>
-          <w:sz w:val="40"/>
-          <w:szCs w:val="40"/>
-        </w:rPr>
-      </w:pPr>
-      <w:r>
-        <w:rPr>
-          <w:b/>
-          <w:bCs/>
-          <w:color w:val="2E74B5" w:themeColor="accent5" w:themeShade="BF"/>
-          <w:sz w:val="40"/>
-          <w:szCs w:val="40"/>
-        </w:rPr>
-        <w:t>Stap 3:</w:t>
-      </w:r>
-    </w:p>
-    <w:p>
-      <w:pPr>
-        <w:rPr>
-          <w:color w:val="000000" w:themeColor="text1"/>
-          <w:sz w:val="26"/>
-          <w:szCs w:val="26"/>
-        </w:rPr>
-      </w:pPr>
-      <w:r>
-        <w:rPr>
-          <w:color w:val="2E74B5" w:themeColor="accent5" w:themeShade="BF"/>
-          <w:sz w:val="26"/>
-          <w:szCs w:val="26"/>
-        </w:rPr>
-        <w:t xml:space="preserve">1: </w:t>
-      </w:r>
-      <w:r>
-        <w:rPr>
-          <w:color w:val="000000" w:themeColor="text1"/>
-          <w:sz w:val="26"/>
-          <w:szCs w:val="26"/>
-        </w:rPr>
-        <w:t xml:space="preserve">Doel: van punt a naar punt b waarbij de camera automatisch naar voren gaat (als je stil staat of naar achter loopt) en wanneer je de muur of giftige wolk of het gene dat achter je aan komt aanraak ben je af en moet je opnieuw  beginnen </w:t>
-      </w:r>
-    </w:p>
-    <w:p>
-      <w:pPr>
-        <w:rPr>
-          <w:color w:val="FF0000"/>
-          <w:sz w:val="26"/>
-          <w:szCs w:val="26"/>
-        </w:rPr>
-      </w:pPr>
-      <w:r>
-        <w:rPr>
-          <w:color w:val="2E74B5" w:themeColor="accent5" w:themeShade="BF"/>
-          <w:sz w:val="26"/>
-          <w:szCs w:val="26"/>
-        </w:rPr>
-        <w:t>2:</w:t>
-      </w:r>
-      <w:r>
-        <w:rPr>
-          <w:color w:val="2E74B5" w:themeColor="accent5" w:themeShade="BF"/>
-          <w:sz w:val="26"/>
-          <w:szCs w:val="26"/>
-        </w:rPr>
-        <w:t xml:space="preserve"> </w:t>
-      </w:r>
-      <w:r>
-        <w:rPr>
-          <w:color w:val="000000" w:themeColor="text1"/>
-          <w:sz w:val="26"/>
-          <w:szCs w:val="26"/>
-        </w:rPr>
-        <w:t xml:space="preserve">obstakel: </w:t>
-      </w:r>
-      <w:proofErr w:type="spellStart"/>
-      <w:r>
-        <w:rPr>
-          <w:color w:val="000000" w:themeColor="text1"/>
-          <w:sz w:val="26"/>
-          <w:szCs w:val="26"/>
-        </w:rPr>
-        <w:t>parkour</w:t>
-      </w:r>
-      <w:proofErr w:type="spellEnd"/>
-      <w:r>
-        <w:rPr>
-          <w:color w:val="000000" w:themeColor="text1"/>
-          <w:sz w:val="26"/>
-          <w:szCs w:val="26"/>
-        </w:rPr>
-        <w:t xml:space="preserve"> een </w:t>
-      </w:r>
-      <w:proofErr w:type="spellStart"/>
-      <w:r>
-        <w:rPr>
-          <w:color w:val="000000" w:themeColor="text1"/>
-          <w:sz w:val="26"/>
-          <w:szCs w:val="26"/>
-        </w:rPr>
-        <w:t>parkour</w:t>
-      </w:r>
-      <w:proofErr w:type="spellEnd"/>
-      <w:r>
-        <w:rPr>
-          <w:color w:val="000000" w:themeColor="text1"/>
-          <w:sz w:val="26"/>
-          <w:szCs w:val="26"/>
-        </w:rPr>
-        <w:t xml:space="preserve"> vlak voordat je het einde hebt gehaald wat frustratie opwekt en of woede als je het niet haalt maar blijdschap als je het in een keer haalt. In het </w:t>
-      </w:r>
-      <w:proofErr w:type="spellStart"/>
-      <w:r>
-        <w:rPr>
-          <w:color w:val="000000" w:themeColor="text1"/>
-          <w:sz w:val="26"/>
-          <w:szCs w:val="26"/>
-        </w:rPr>
-        <w:t>parkour</w:t>
-      </w:r>
-      <w:proofErr w:type="spellEnd"/>
-      <w:r>
-        <w:rPr>
-          <w:color w:val="000000" w:themeColor="text1"/>
-          <w:sz w:val="26"/>
-          <w:szCs w:val="26"/>
-        </w:rPr>
-        <w:t xml:space="preserve"> verschillende “</w:t>
-      </w:r>
-      <w:proofErr w:type="spellStart"/>
-      <w:r>
-        <w:rPr>
-          <w:color w:val="000000" w:themeColor="text1"/>
-          <w:sz w:val="26"/>
-          <w:szCs w:val="26"/>
-        </w:rPr>
-        <w:t>enemys</w:t>
-      </w:r>
-      <w:proofErr w:type="spellEnd"/>
-      <w:r>
-        <w:rPr>
-          <w:color w:val="000000" w:themeColor="text1"/>
-          <w:sz w:val="26"/>
-          <w:szCs w:val="26"/>
-        </w:rPr>
-        <w:t xml:space="preserve">” die ervoor zullen zorgen dat je het niet haalt. </w:t>
-      </w:r>
-    </w:p>
-    <w:p>
-      <w:pPr>
-        <w:rPr>
-          <w:color w:val="2E74B5" w:themeColor="accent5" w:themeShade="BF"/>
-          <w:sz w:val="26"/>
-          <w:szCs w:val="26"/>
-        </w:rPr>
-      </w:pPr>
-      <w:r>
-        <w:rPr>
-          <w:color w:val="2E74B5" w:themeColor="accent5" w:themeShade="BF"/>
-          <w:sz w:val="26"/>
-          <w:szCs w:val="26"/>
-        </w:rPr>
-        <w:t>3:</w:t>
-      </w:r>
-      <w:r>
-        <w:rPr>
-          <w:color w:val="000000" w:themeColor="text1"/>
-          <w:sz w:val="26"/>
-          <w:szCs w:val="26"/>
-        </w:rPr>
-        <w:t xml:space="preserve"> Power ups: zodat je het punt makkelijk kan halen en dan je stress “druk”  van de tijd behaald maar ondertussen ook frustratie kan krijgen als je het dan nog niet haalt omdat je je power kwijt bent </w:t>
-      </w:r>
-      <w:r>
-        <w:rPr>
-          <w:color w:val="2E74B5" w:themeColor="accent5" w:themeShade="BF"/>
-          <w:sz w:val="26"/>
-          <w:szCs w:val="26"/>
-        </w:rPr>
-        <w:t xml:space="preserve"> </w:t>
-      </w:r>
-    </w:p>
-    <w:p>
-      <w:pPr>
-        <w:rPr>
-          <w:b/>
-          <w:bCs/>
-          <w:sz w:val="30"/>
-          <w:szCs w:val="30"/>
-        </w:rPr>
-      </w:pPr>
     </w:p>
     <w:sectPr>
       <w:pgSz w:w="11906" w:h="16838"/>
@@ -1929,6 +2525,15 @@
     <w:semiHidden/>
     <w:unhideWhenUsed/>
   </w:style>
+  <w:style w:type="paragraph" w:styleId="NoSpacing">
+    <w:name w:val="No Spacing"/>
+    <w:uiPriority w:val="1"/>
+    <w:qFormat/>
+    <w:rsid w:val="00A62B16"/>
+    <w:pPr>
+      <w:spacing w:after="0" w:line="240" w:lineRule="auto"/>
+    </w:pPr>
+  </w:style>
 </w:styles>
 </file>
 
@@ -2225,4 +2830,16 @@
     </a:ext>
   </a:extLst>
 </a:theme>
+</file>
+
+<file path=customXml/item1.xml><?xml version="1.0" encoding="utf-8"?>
+<b:Sources xmlns:b="http://schemas.openxmlformats.org/officeDocument/2006/bibliography" xmlns="http://schemas.openxmlformats.org/officeDocument/2006/bibliography" SelectedStyle="\APASixthEditionOfficeOnline.xsl" StyleName="APA" Version="6"/>
+</file>
+
+<file path=customXml/itemProps1.xml><?xml version="1.0" encoding="utf-8"?>
+<ds:datastoreItem xmlns:ds="http://schemas.openxmlformats.org/officeDocument/2006/customXml" ds:itemID="{6F431B4C-7640-4271-A287-AD3DBB0BF5EA}">
+  <ds:schemaRefs>
+    <ds:schemaRef ds:uri="http://schemas.openxmlformats.org/officeDocument/2006/bibliography"/>
+  </ds:schemaRefs>
+</ds:datastoreItem>
 </file>
</xml_diff>